<commit_message>
Default change to 240264
</commit_message>
<xml_diff>
--- a/Report.docx
+++ b/Report.docx
@@ -4,8 +4,42 @@
   <w:body>
     <w:p>
       <w:pPr>
-        <w:spacing w:after="0" w:line="360" w:lineRule="auto"/>
+        <w:spacing w:after="0" w:line="240" w:lineRule="auto"/>
         <w:jc w:val="center"/>
+        <w:rPr>
+          <w:rFonts w:ascii="Times New Roman" w:hAnsi="Times New Roman" w:cs="Times New Roman"/>
+          <w:b/>
+          <w:bCs/>
+          <w:sz w:val="40"/>
+          <w:szCs w:val="40"/>
+        </w:rPr>
+      </w:pPr>
+      <w:proofErr w:type="spellStart"/>
+      <w:r>
+        <w:rPr>
+          <w:rFonts w:ascii="Times New Roman" w:hAnsi="Times New Roman" w:cs="Times New Roman"/>
+          <w:b/>
+          <w:bCs/>
+          <w:sz w:val="40"/>
+          <w:szCs w:val="40"/>
+        </w:rPr>
+        <w:t>Streamlit</w:t>
+      </w:r>
+      <w:proofErr w:type="spellEnd"/>
+      <w:r>
+        <w:rPr>
+          <w:rFonts w:ascii="Times New Roman" w:hAnsi="Times New Roman" w:cs="Times New Roman"/>
+          <w:b/>
+          <w:bCs/>
+          <w:sz w:val="40"/>
+          <w:szCs w:val="40"/>
+        </w:rPr>
+        <w:t xml:space="preserve"> Dashboard Development Report</w:t>
+      </w:r>
+    </w:p>
+    <w:p>
+      <w:pPr>
+        <w:spacing w:after="0" w:line="240" w:lineRule="auto"/>
         <w:rPr>
           <w:rFonts w:ascii="Times New Roman" w:hAnsi="Times New Roman" w:cs="Times New Roman"/>
           <w:b/>
@@ -14,7 +48,6 @@
           <w:szCs w:val="32"/>
         </w:rPr>
       </w:pPr>
-      <w:proofErr w:type="spellStart"/>
       <w:r>
         <w:rPr>
           <w:rFonts w:ascii="Times New Roman" w:hAnsi="Times New Roman" w:cs="Times New Roman"/>
@@ -23,10 +56,12 @@
           <w:sz w:val="32"/>
           <w:szCs w:val="32"/>
         </w:rPr>
-        <w:t>Streamlit</w:t>
-      </w:r>
-      <w:proofErr w:type="spellEnd"/>
-      <w:r>
+        <w:t>Abstract:</w:t>
+      </w:r>
+    </w:p>
+    <w:p>
+      <w:pPr>
+        <w:spacing w:after="0" w:line="240" w:lineRule="auto"/>
         <w:rPr>
           <w:rFonts w:ascii="Times New Roman" w:hAnsi="Times New Roman" w:cs="Times New Roman"/>
           <w:b/>
@@ -34,25 +69,20 @@
           <w:sz w:val="32"/>
           <w:szCs w:val="32"/>
         </w:rPr>
-        <w:t xml:space="preserve"> Dashboard Development Report</w:t>
-      </w:r>
-    </w:p>
-    <w:p>
-      <w:pPr>
-        <w:spacing w:after="0" w:line="360" w:lineRule="auto"/>
+      </w:pPr>
+    </w:p>
+    <w:p>
+      <w:pPr>
+        <w:spacing w:after="0" w:line="240" w:lineRule="auto"/>
         <w:ind w:firstLine="720"/>
         <w:jc w:val="both"/>
         <w:rPr>
           <w:rFonts w:ascii="Times New Roman" w:hAnsi="Times New Roman" w:cs="Times New Roman"/>
-          <w:sz w:val="23"/>
-          <w:szCs w:val="23"/>
-        </w:rPr>
-      </w:pPr>
-      <w:r>
-        <w:rPr>
-          <w:rFonts w:ascii="Times New Roman" w:hAnsi="Times New Roman" w:cs="Times New Roman"/>
-          <w:sz w:val="23"/>
-          <w:szCs w:val="23"/>
+        </w:rPr>
+      </w:pPr>
+      <w:r>
+        <w:rPr>
+          <w:rFonts w:ascii="Times New Roman" w:hAnsi="Times New Roman" w:cs="Times New Roman"/>
         </w:rPr>
         <w:t xml:space="preserve">I started learning the </w:t>
       </w:r>
@@ -60,8 +90,6 @@
       <w:r>
         <w:rPr>
           <w:rFonts w:ascii="Times New Roman" w:hAnsi="Times New Roman" w:cs="Times New Roman"/>
-          <w:sz w:val="23"/>
-          <w:szCs w:val="23"/>
         </w:rPr>
         <w:t>Streamlit</w:t>
       </w:r>
@@ -69,8 +97,6 @@
       <w:r>
         <w:rPr>
           <w:rFonts w:ascii="Times New Roman" w:hAnsi="Times New Roman" w:cs="Times New Roman"/>
-          <w:sz w:val="23"/>
-          <w:szCs w:val="23"/>
         </w:rPr>
         <w:t xml:space="preserve"> library from the official guide and some of the initial beginner tutorials on YouTube. I initially played around with small test cases like displaying basic text, file upload, and plotting some sample data. After I was comfortable with the functions and the structure, I started using </w:t>
       </w:r>
@@ -78,8 +104,6 @@
       <w:r>
         <w:rPr>
           <w:rFonts w:ascii="Times New Roman" w:hAnsi="Times New Roman" w:cs="Times New Roman"/>
-          <w:sz w:val="23"/>
-          <w:szCs w:val="23"/>
         </w:rPr>
         <w:t>Streamlit</w:t>
       </w:r>
@@ -87,8 +111,6 @@
       <w:r>
         <w:rPr>
           <w:rFonts w:ascii="Times New Roman" w:hAnsi="Times New Roman" w:cs="Times New Roman"/>
-          <w:sz w:val="23"/>
-          <w:szCs w:val="23"/>
         </w:rPr>
         <w:t xml:space="preserve"> with my own data. Most of the learning was trial-and-error. I would try something, and once it did not work, I would look for it or run little parts of the code to understand where it was incorrect. As time passed, I realized how to use things like </w:t>
       </w:r>
@@ -97,8 +119,6 @@
       <w:r>
         <w:rPr>
           <w:rFonts w:ascii="Times New Roman" w:hAnsi="Times New Roman" w:cs="Times New Roman"/>
-          <w:sz w:val="23"/>
-          <w:szCs w:val="23"/>
         </w:rPr>
         <w:t>st.columns</w:t>
       </w:r>
@@ -107,8 +127,6 @@
       <w:r>
         <w:rPr>
           <w:rFonts w:ascii="Times New Roman" w:hAnsi="Times New Roman" w:cs="Times New Roman"/>
-          <w:sz w:val="23"/>
-          <w:szCs w:val="23"/>
         </w:rPr>
         <w:t xml:space="preserve">(), </w:t>
       </w:r>
@@ -117,8 +135,6 @@
       <w:r>
         <w:rPr>
           <w:rFonts w:ascii="Times New Roman" w:hAnsi="Times New Roman" w:cs="Times New Roman"/>
-          <w:sz w:val="23"/>
-          <w:szCs w:val="23"/>
         </w:rPr>
         <w:t>st.metric</w:t>
       </w:r>
@@ -127,8 +143,6 @@
       <w:r>
         <w:rPr>
           <w:rFonts w:ascii="Times New Roman" w:hAnsi="Times New Roman" w:cs="Times New Roman"/>
-          <w:sz w:val="23"/>
-          <w:szCs w:val="23"/>
         </w:rPr>
         <w:t xml:space="preserve">(), </w:t>
       </w:r>
@@ -136,8 +150,6 @@
       <w:r>
         <w:rPr>
           <w:rFonts w:ascii="Times New Roman" w:hAnsi="Times New Roman" w:cs="Times New Roman"/>
-          <w:sz w:val="23"/>
-          <w:szCs w:val="23"/>
         </w:rPr>
         <w:t>option_menu</w:t>
       </w:r>
@@ -145,8 +157,6 @@
       <w:r>
         <w:rPr>
           <w:rFonts w:ascii="Times New Roman" w:hAnsi="Times New Roman" w:cs="Times New Roman"/>
-          <w:sz w:val="23"/>
-          <w:szCs w:val="23"/>
         </w:rPr>
         <w:t xml:space="preserve">, and </w:t>
       </w:r>
@@ -155,8 +165,6 @@
       <w:r>
         <w:rPr>
           <w:rFonts w:ascii="Times New Roman" w:hAnsi="Times New Roman" w:cs="Times New Roman"/>
-          <w:sz w:val="23"/>
-          <w:szCs w:val="23"/>
         </w:rPr>
         <w:t>st.sidebar</w:t>
       </w:r>
@@ -165,84 +173,64 @@
       <w:r>
         <w:rPr>
           <w:rFonts w:ascii="Times New Roman" w:hAnsi="Times New Roman" w:cs="Times New Roman"/>
-          <w:sz w:val="23"/>
-          <w:szCs w:val="23"/>
         </w:rPr>
         <w:t>() to produce a more structured dashboard with multiple pages.</w:t>
       </w:r>
     </w:p>
     <w:p>
       <w:pPr>
-        <w:spacing w:after="0" w:line="360" w:lineRule="auto"/>
+        <w:spacing w:after="0" w:line="240" w:lineRule="auto"/>
         <w:ind w:firstLine="720"/>
         <w:jc w:val="both"/>
         <w:rPr>
           <w:rFonts w:ascii="Times New Roman" w:hAnsi="Times New Roman" w:cs="Times New Roman"/>
-          <w:sz w:val="23"/>
-          <w:szCs w:val="23"/>
-        </w:rPr>
-      </w:pPr>
-      <w:r>
-        <w:rPr>
-          <w:rFonts w:ascii="Times New Roman" w:hAnsi="Times New Roman" w:cs="Times New Roman"/>
-          <w:sz w:val="23"/>
-          <w:szCs w:val="23"/>
+        </w:rPr>
+      </w:pPr>
+      <w:r>
+        <w:rPr>
+          <w:rFonts w:ascii="Times New Roman" w:hAnsi="Times New Roman" w:cs="Times New Roman"/>
         </w:rPr>
         <w:br/>
       </w:r>
       <w:r>
         <w:rPr>
           <w:rFonts w:ascii="Times New Roman" w:hAnsi="Times New Roman" w:cs="Times New Roman"/>
-          <w:sz w:val="23"/>
-          <w:szCs w:val="23"/>
         </w:rPr>
         <w:t xml:space="preserve"> </w:t>
       </w:r>
       <w:r>
         <w:rPr>
           <w:rFonts w:ascii="Times New Roman" w:hAnsi="Times New Roman" w:cs="Times New Roman"/>
-          <w:sz w:val="23"/>
-          <w:szCs w:val="23"/>
         </w:rPr>
         <w:tab/>
       </w:r>
       <w:r>
         <w:rPr>
           <w:rFonts w:ascii="Times New Roman" w:hAnsi="Times New Roman" w:cs="Times New Roman"/>
-          <w:sz w:val="23"/>
-          <w:szCs w:val="23"/>
         </w:rPr>
         <w:t>The most frustrating part was debugging the logic when the filters weren't filtering appropriately. In the Demographics page, for example, I had to enable the users to filter the data based on gender, race, state, and assistance type. I initially just placed plain dropdowns, but they weren't filtering the data as I would have wanted them to. I had to alter the logic and try different ways of applying conditions within Pandas. I also tested quite a lot with small datasets to make sure filters were acting as they ought to. I finally realized that with check boxes for each category and check filtering, it was making users more flexible and was not confusing them. It was time and the effort of</w:t>
       </w:r>
       <w:r>
         <w:rPr>
           <w:rFonts w:ascii="Times New Roman" w:hAnsi="Times New Roman" w:cs="Times New Roman"/>
-          <w:sz w:val="23"/>
-          <w:szCs w:val="23"/>
         </w:rPr>
         <w:t xml:space="preserve"> </w:t>
       </w:r>
       <w:r>
         <w:rPr>
           <w:rFonts w:ascii="Times New Roman" w:hAnsi="Times New Roman" w:cs="Times New Roman"/>
-          <w:sz w:val="23"/>
-          <w:szCs w:val="23"/>
         </w:rPr>
         <w:t>more than once to have arrived at that solution.</w:t>
       </w:r>
       <w:r>
         <w:rPr>
           <w:rFonts w:ascii="Times New Roman" w:hAnsi="Times New Roman" w:cs="Times New Roman"/>
-          <w:sz w:val="23"/>
-          <w:szCs w:val="23"/>
         </w:rPr>
         <w:t xml:space="preserve"> </w:t>
       </w:r>
       <w:r>
         <w:rPr>
           <w:rFonts w:ascii="Times New Roman" w:hAnsi="Times New Roman" w:cs="Times New Roman"/>
-          <w:sz w:val="23"/>
-          <w:szCs w:val="23"/>
         </w:rPr>
         <w:t xml:space="preserve">I debugged for hours over small issues—most of the time simply because I had </w:t>
       </w:r>
@@ -250,8 +238,6 @@
       <w:r>
         <w:rPr>
           <w:rFonts w:ascii="Times New Roman" w:hAnsi="Times New Roman" w:cs="Times New Roman"/>
-          <w:sz w:val="23"/>
-          <w:szCs w:val="23"/>
         </w:rPr>
         <w:t>the</w:t>
       </w:r>
@@ -259,24 +245,18 @@
       <w:r>
         <w:rPr>
           <w:rFonts w:ascii="Times New Roman" w:hAnsi="Times New Roman" w:cs="Times New Roman"/>
-          <w:sz w:val="23"/>
-          <w:szCs w:val="23"/>
         </w:rPr>
         <w:t xml:space="preserve"> column name or a typo. There were times when I </w:t>
       </w:r>
       <w:r>
         <w:rPr>
           <w:rFonts w:ascii="Times New Roman" w:hAnsi="Times New Roman" w:cs="Times New Roman"/>
-          <w:sz w:val="23"/>
-          <w:szCs w:val="23"/>
         </w:rPr>
         <w:t xml:space="preserve">changed </w:t>
       </w:r>
       <w:r>
         <w:rPr>
           <w:rFonts w:ascii="Times New Roman" w:hAnsi="Times New Roman" w:cs="Times New Roman"/>
-          <w:sz w:val="23"/>
-          <w:szCs w:val="23"/>
         </w:rPr>
         <w:t xml:space="preserve">the logic several times just to have the right summary figures. I also learned how to use </w:t>
       </w:r>
@@ -285,8 +265,6 @@
       <w:r>
         <w:rPr>
           <w:rFonts w:ascii="Times New Roman" w:hAnsi="Times New Roman" w:cs="Times New Roman"/>
-          <w:sz w:val="23"/>
-          <w:szCs w:val="23"/>
         </w:rPr>
         <w:t>st.columns</w:t>
       </w:r>
@@ -295,8 +273,6 @@
       <w:r>
         <w:rPr>
           <w:rFonts w:ascii="Times New Roman" w:hAnsi="Times New Roman" w:cs="Times New Roman"/>
-          <w:sz w:val="23"/>
-          <w:szCs w:val="23"/>
         </w:rPr>
         <w:t xml:space="preserve">() </w:t>
       </w:r>
@@ -304,8 +280,6 @@
       <w:r>
         <w:rPr>
           <w:rFonts w:ascii="Times New Roman" w:hAnsi="Times New Roman" w:cs="Times New Roman"/>
-          <w:sz w:val="23"/>
-          <w:szCs w:val="23"/>
         </w:rPr>
         <w:t>in order to</w:t>
       </w:r>
@@ -313,8 +287,6 @@
       <w:r>
         <w:rPr>
           <w:rFonts w:ascii="Times New Roman" w:hAnsi="Times New Roman" w:cs="Times New Roman"/>
-          <w:sz w:val="23"/>
-          <w:szCs w:val="23"/>
         </w:rPr>
         <w:t xml:space="preserve"> make the appearance better and </w:t>
       </w:r>
@@ -323,8 +295,6 @@
       <w:r>
         <w:rPr>
           <w:rFonts w:ascii="Times New Roman" w:hAnsi="Times New Roman" w:cs="Times New Roman"/>
-          <w:sz w:val="23"/>
-          <w:szCs w:val="23"/>
         </w:rPr>
         <w:t>st.metric</w:t>
       </w:r>
@@ -333,8 +303,6 @@
       <w:r>
         <w:rPr>
           <w:rFonts w:ascii="Times New Roman" w:hAnsi="Times New Roman" w:cs="Times New Roman"/>
-          <w:sz w:val="23"/>
-          <w:szCs w:val="23"/>
         </w:rPr>
         <w:t xml:space="preserve">() </w:t>
       </w:r>
@@ -342,8 +310,6 @@
       <w:r>
         <w:rPr>
           <w:rFonts w:ascii="Times New Roman" w:hAnsi="Times New Roman" w:cs="Times New Roman"/>
-          <w:sz w:val="23"/>
-          <w:szCs w:val="23"/>
         </w:rPr>
         <w:t>in order to</w:t>
       </w:r>
@@ -351,40 +317,32 @@
       <w:r>
         <w:rPr>
           <w:rFonts w:ascii="Times New Roman" w:hAnsi="Times New Roman" w:cs="Times New Roman"/>
-          <w:sz w:val="23"/>
-          <w:szCs w:val="23"/>
         </w:rPr>
         <w:t xml:space="preserve"> show significant figures like average support amount and days to pay. These small adjustments made the dashboard understandable and easy to navigate.</w:t>
       </w:r>
     </w:p>
     <w:p>
       <w:pPr>
-        <w:spacing w:after="0" w:line="360" w:lineRule="auto"/>
+        <w:spacing w:after="0" w:line="240" w:lineRule="auto"/>
         <w:ind w:firstLine="720"/>
         <w:jc w:val="both"/>
         <w:rPr>
           <w:rFonts w:ascii="Times New Roman" w:hAnsi="Times New Roman" w:cs="Times New Roman"/>
-          <w:sz w:val="23"/>
-          <w:szCs w:val="23"/>
-        </w:rPr>
-      </w:pPr>
-    </w:p>
-    <w:p>
-      <w:pPr>
-        <w:spacing w:after="0" w:line="360" w:lineRule="auto"/>
+        </w:rPr>
+      </w:pPr>
+    </w:p>
+    <w:p>
+      <w:pPr>
+        <w:spacing w:after="0" w:line="240" w:lineRule="auto"/>
         <w:ind w:firstLine="720"/>
         <w:jc w:val="both"/>
         <w:rPr>
           <w:rFonts w:ascii="Times New Roman" w:hAnsi="Times New Roman" w:cs="Times New Roman"/>
-          <w:sz w:val="23"/>
-          <w:szCs w:val="23"/>
-        </w:rPr>
-      </w:pPr>
-      <w:r>
-        <w:rPr>
-          <w:rFonts w:ascii="Times New Roman" w:hAnsi="Times New Roman" w:cs="Times New Roman"/>
-          <w:sz w:val="23"/>
-          <w:szCs w:val="23"/>
+        </w:rPr>
+      </w:pPr>
+      <w:r>
+        <w:rPr>
+          <w:rFonts w:ascii="Times New Roman" w:hAnsi="Times New Roman" w:cs="Times New Roman"/>
         </w:rPr>
         <w:t xml:space="preserve"> </w:t>
       </w:r>
@@ -392,8 +350,6 @@
       <w:r>
         <w:rPr>
           <w:rFonts w:ascii="Times New Roman" w:hAnsi="Times New Roman" w:cs="Times New Roman"/>
-          <w:sz w:val="23"/>
-          <w:szCs w:val="23"/>
         </w:rPr>
         <w:t>Later on</w:t>
       </w:r>
@@ -401,8 +357,6 @@
       <w:r>
         <w:rPr>
           <w:rFonts w:ascii="Times New Roman" w:hAnsi="Times New Roman" w:cs="Times New Roman"/>
-          <w:sz w:val="23"/>
-          <w:szCs w:val="23"/>
         </w:rPr>
         <w:t xml:space="preserve">, I tried to make the dashboard update automatically when the data file was changed. I noticed that after updating the data file on GitHub, the website version of the dashboard didn’t reflect the changes. I thought maybe the trigger wasn’t working, but then I realized it was because of caching. </w:t>
       </w:r>
@@ -410,8 +364,6 @@
       <w:r>
         <w:rPr>
           <w:rFonts w:ascii="Times New Roman" w:hAnsi="Times New Roman" w:cs="Times New Roman"/>
-          <w:sz w:val="23"/>
-          <w:szCs w:val="23"/>
         </w:rPr>
         <w:t>Streamlit</w:t>
       </w:r>
@@ -419,8 +371,6 @@
       <w:r>
         <w:rPr>
           <w:rFonts w:ascii="Times New Roman" w:hAnsi="Times New Roman" w:cs="Times New Roman"/>
-          <w:sz w:val="23"/>
-          <w:szCs w:val="23"/>
         </w:rPr>
         <w:t xml:space="preserve"> was still using the old data from </w:t>
       </w:r>
@@ -428,8 +378,6 @@
       <w:r>
         <w:rPr>
           <w:rFonts w:ascii="Times New Roman" w:hAnsi="Times New Roman" w:cs="Times New Roman"/>
-          <w:sz w:val="23"/>
-          <w:szCs w:val="23"/>
         </w:rPr>
         <w:t>cache</w:t>
       </w:r>
@@ -437,8 +385,6 @@
       <w:r>
         <w:rPr>
           <w:rFonts w:ascii="Times New Roman" w:hAnsi="Times New Roman" w:cs="Times New Roman"/>
-          <w:sz w:val="23"/>
-          <w:szCs w:val="23"/>
         </w:rPr>
         <w:t xml:space="preserve">. I cleared the cache manually from the </w:t>
       </w:r>
@@ -446,8 +392,6 @@
       <w:r>
         <w:rPr>
           <w:rFonts w:ascii="Times New Roman" w:hAnsi="Times New Roman" w:cs="Times New Roman"/>
-          <w:sz w:val="23"/>
-          <w:szCs w:val="23"/>
         </w:rPr>
         <w:t>Streamlit</w:t>
       </w:r>
@@ -455,24 +399,18 @@
       <w:r>
         <w:rPr>
           <w:rFonts w:ascii="Times New Roman" w:hAnsi="Times New Roman" w:cs="Times New Roman"/>
-          <w:sz w:val="23"/>
-          <w:szCs w:val="23"/>
         </w:rPr>
         <w:t xml:space="preserve"> Cloud dashboard and the new data appeared correctly. This taught me how important caching is when working with live data</w:t>
       </w:r>
       <w:r>
         <w:rPr>
           <w:rFonts w:ascii="Times New Roman" w:hAnsi="Times New Roman" w:cs="Times New Roman"/>
-          <w:sz w:val="23"/>
-          <w:szCs w:val="23"/>
         </w:rPr>
         <w:t xml:space="preserve">, so I removed the </w:t>
       </w:r>
       <w:r>
         <w:rPr>
           <w:rFonts w:ascii="Times New Roman" w:hAnsi="Times New Roman" w:cs="Times New Roman"/>
-          <w:sz w:val="23"/>
-          <w:szCs w:val="23"/>
         </w:rPr>
         <w:t>@</w:t>
       </w:r>
@@ -480,8 +418,6 @@
       <w:r>
         <w:rPr>
           <w:rFonts w:ascii="Times New Roman" w:hAnsi="Times New Roman" w:cs="Times New Roman"/>
-          <w:sz w:val="23"/>
-          <w:szCs w:val="23"/>
         </w:rPr>
         <w:t>st.cache</w:t>
       </w:r>
@@ -489,66 +425,51 @@
       <w:r>
         <w:rPr>
           <w:rFonts w:ascii="Times New Roman" w:hAnsi="Times New Roman" w:cs="Times New Roman"/>
-          <w:sz w:val="23"/>
-          <w:szCs w:val="23"/>
         </w:rPr>
         <w:t>_data</w:t>
       </w:r>
       <w:r>
         <w:rPr>
           <w:rFonts w:ascii="Times New Roman" w:hAnsi="Times New Roman" w:cs="Times New Roman"/>
-          <w:sz w:val="23"/>
-          <w:szCs w:val="23"/>
         </w:rPr>
         <w:t xml:space="preserve"> from my code and I worked perfectly</w:t>
       </w:r>
       <w:r>
         <w:rPr>
           <w:rFonts w:ascii="Times New Roman" w:hAnsi="Times New Roman" w:cs="Times New Roman"/>
-          <w:sz w:val="23"/>
-          <w:szCs w:val="23"/>
         </w:rPr>
         <w:t>. I also tested the updates by changing small values in the data and refreshing the app to make sure the changes were showing up.</w:t>
       </w:r>
     </w:p>
     <w:p>
       <w:pPr>
-        <w:spacing w:after="0" w:line="360" w:lineRule="auto"/>
+        <w:spacing w:after="0" w:line="240" w:lineRule="auto"/>
         <w:ind w:firstLine="720"/>
         <w:jc w:val="both"/>
         <w:rPr>
           <w:rFonts w:ascii="Times New Roman" w:hAnsi="Times New Roman" w:cs="Times New Roman"/>
-          <w:sz w:val="23"/>
-          <w:szCs w:val="23"/>
-        </w:rPr>
-      </w:pPr>
-    </w:p>
-    <w:p>
-      <w:pPr>
-        <w:spacing w:after="0" w:line="360" w:lineRule="auto"/>
+        </w:rPr>
+      </w:pPr>
+    </w:p>
+    <w:p>
+      <w:pPr>
+        <w:spacing w:after="0" w:line="240" w:lineRule="auto"/>
         <w:ind w:firstLine="720"/>
         <w:jc w:val="both"/>
         <w:rPr>
           <w:rFonts w:ascii="Times New Roman" w:hAnsi="Times New Roman" w:cs="Times New Roman"/>
-          <w:sz w:val="23"/>
-          <w:szCs w:val="23"/>
-        </w:rPr>
-      </w:pPr>
-      <w:r>
-        <w:rPr>
-          <w:rFonts w:ascii="Times New Roman" w:hAnsi="Times New Roman" w:cs="Times New Roman"/>
-          <w:sz w:val="23"/>
-          <w:szCs w:val="23"/>
-        </w:rPr>
-        <w:lastRenderedPageBreak/>
+        </w:rPr>
+      </w:pPr>
+      <w:r>
+        <w:rPr>
+          <w:rFonts w:ascii="Times New Roman" w:hAnsi="Times New Roman" w:cs="Times New Roman"/>
+        </w:rPr>
         <w:t xml:space="preserve">If I had to do the project again, I would </w:t>
       </w:r>
       <w:proofErr w:type="gramStart"/>
       <w:r>
         <w:rPr>
           <w:rFonts w:ascii="Times New Roman" w:hAnsi="Times New Roman" w:cs="Times New Roman"/>
-          <w:sz w:val="23"/>
-          <w:szCs w:val="23"/>
         </w:rPr>
         <w:t>definitely organize</w:t>
       </w:r>
@@ -556,72 +477,56 @@
       <w:r>
         <w:rPr>
           <w:rFonts w:ascii="Times New Roman" w:hAnsi="Times New Roman" w:cs="Times New Roman"/>
-          <w:sz w:val="23"/>
-          <w:szCs w:val="23"/>
         </w:rPr>
         <w:t xml:space="preserve"> my code better. In </w:t>
       </w:r>
       <w:r>
         <w:rPr>
           <w:rFonts w:ascii="Times New Roman" w:hAnsi="Times New Roman" w:cs="Times New Roman"/>
-          <w:sz w:val="23"/>
-          <w:szCs w:val="23"/>
         </w:rPr>
         <w:t>this project I kept all my code in a single file, app.py</w:t>
       </w:r>
       <w:r>
         <w:rPr>
           <w:rFonts w:ascii="Times New Roman" w:hAnsi="Times New Roman" w:cs="Times New Roman"/>
-          <w:sz w:val="23"/>
-          <w:szCs w:val="23"/>
         </w:rPr>
         <w:t xml:space="preserve">, </w:t>
       </w:r>
       <w:r>
         <w:rPr>
           <w:rFonts w:ascii="Times New Roman" w:hAnsi="Times New Roman" w:cs="Times New Roman"/>
-          <w:sz w:val="23"/>
-          <w:szCs w:val="23"/>
         </w:rPr>
         <w:t>So,</w:t>
       </w:r>
       <w:r>
         <w:rPr>
           <w:rFonts w:ascii="Times New Roman" w:hAnsi="Times New Roman" w:cs="Times New Roman"/>
-          <w:sz w:val="23"/>
-          <w:szCs w:val="23"/>
         </w:rPr>
         <w:t xml:space="preserve"> it got messy quickly. If I had separated each page into its own Python file and created a dedicated script for data cleaning, it would have been easier to manage and update. That way, if I changed something in the cleaning function, it would automatically apply to all pages. This would save time and make the app easier to understand and expand in the future.</w:t>
       </w:r>
     </w:p>
     <w:p>
       <w:pPr>
-        <w:spacing w:after="0" w:line="360" w:lineRule="auto"/>
+        <w:spacing w:after="0" w:line="240" w:lineRule="auto"/>
         <w:ind w:firstLine="720"/>
         <w:jc w:val="both"/>
         <w:rPr>
           <w:rFonts w:ascii="Times New Roman" w:hAnsi="Times New Roman" w:cs="Times New Roman"/>
-          <w:sz w:val="23"/>
-          <w:szCs w:val="23"/>
-        </w:rPr>
-      </w:pPr>
-    </w:p>
-    <w:p>
-      <w:pPr>
-        <w:spacing w:after="0" w:line="360" w:lineRule="auto"/>
+        </w:rPr>
+      </w:pPr>
+    </w:p>
+    <w:p>
+      <w:pPr>
+        <w:spacing w:after="0" w:line="240" w:lineRule="auto"/>
         <w:ind w:firstLine="720"/>
         <w:jc w:val="both"/>
         <w:rPr>
           <w:rFonts w:ascii="Times New Roman" w:hAnsi="Times New Roman" w:cs="Times New Roman"/>
-          <w:sz w:val="23"/>
-          <w:szCs w:val="23"/>
-        </w:rPr>
-      </w:pPr>
-      <w:r>
-        <w:rPr>
-          <w:rFonts w:ascii="Times New Roman" w:hAnsi="Times New Roman" w:cs="Times New Roman"/>
-          <w:sz w:val="23"/>
-          <w:szCs w:val="23"/>
+        </w:rPr>
+      </w:pPr>
+      <w:r>
+        <w:rPr>
+          <w:rFonts w:ascii="Times New Roman" w:hAnsi="Times New Roman" w:cs="Times New Roman"/>
         </w:rPr>
         <w:t xml:space="preserve">I developed the dashboard in dark mode and styled all charts and visuals accordingly. However, </w:t>
       </w:r>
@@ -629,8 +534,6 @@
       <w:r>
         <w:rPr>
           <w:rFonts w:ascii="Times New Roman" w:hAnsi="Times New Roman" w:cs="Times New Roman"/>
-          <w:sz w:val="23"/>
-          <w:szCs w:val="23"/>
         </w:rPr>
         <w:t>Streamlit</w:t>
       </w:r>
@@ -638,17 +541,20 @@
       <w:r>
         <w:rPr>
           <w:rFonts w:ascii="Times New Roman" w:hAnsi="Times New Roman" w:cs="Times New Roman"/>
-          <w:sz w:val="23"/>
-          <w:szCs w:val="23"/>
-        </w:rPr>
-        <w:t xml:space="preserve"> follows the user's system or browser theme, so the sidebar and interface may appear in light mode on other devices. Currently, there’s no way to force dark mode for all users. To maintain consistency, I used dark backgrounds and light fonts in the </w:t>
+        </w:rPr>
+        <w:t xml:space="preserve"> follows the user's system or browser theme, so the sidebar and interface may appear in light mode on other devices. Currently, there’s no way to force dark mode for all users. </w:t>
+      </w:r>
+      <w:r>
+        <w:rPr>
+          <w:rFonts w:ascii="Times New Roman" w:hAnsi="Times New Roman" w:cs="Times New Roman"/>
+        </w:rPr>
+        <w:lastRenderedPageBreak/>
+        <w:t xml:space="preserve">To maintain consistency, I used dark backgrounds and light fonts in the </w:t>
       </w:r>
       <w:proofErr w:type="gramStart"/>
       <w:r>
         <w:rPr>
           <w:rFonts w:ascii="Times New Roman" w:hAnsi="Times New Roman" w:cs="Times New Roman"/>
-          <w:sz w:val="23"/>
-          <w:szCs w:val="23"/>
         </w:rPr>
         <w:t>plots</w:t>
       </w:r>
@@ -656,72 +562,58 @@
       <w:r>
         <w:rPr>
           <w:rFonts w:ascii="Times New Roman" w:hAnsi="Times New Roman" w:cs="Times New Roman"/>
-          <w:sz w:val="23"/>
-          <w:szCs w:val="23"/>
         </w:rPr>
         <w:t xml:space="preserve"> so the design still looks clean in both themes.</w:t>
       </w:r>
     </w:p>
     <w:p>
       <w:pPr>
-        <w:spacing w:after="0" w:line="360" w:lineRule="auto"/>
+        <w:spacing w:after="0" w:line="240" w:lineRule="auto"/>
         <w:ind w:firstLine="720"/>
         <w:jc w:val="both"/>
         <w:rPr>
           <w:rFonts w:ascii="Times New Roman" w:hAnsi="Times New Roman" w:cs="Times New Roman"/>
-          <w:sz w:val="23"/>
-          <w:szCs w:val="23"/>
-        </w:rPr>
-      </w:pPr>
-    </w:p>
-    <w:p>
-      <w:pPr>
-        <w:spacing w:after="0" w:line="360" w:lineRule="auto"/>
+        </w:rPr>
+      </w:pPr>
+    </w:p>
+    <w:p>
+      <w:pPr>
+        <w:spacing w:after="0" w:line="240" w:lineRule="auto"/>
         <w:ind w:firstLine="720"/>
         <w:jc w:val="both"/>
         <w:rPr>
           <w:rFonts w:ascii="Times New Roman" w:hAnsi="Times New Roman" w:cs="Times New Roman"/>
-          <w:sz w:val="23"/>
-          <w:szCs w:val="23"/>
-        </w:rPr>
-      </w:pPr>
-      <w:r>
-        <w:rPr>
-          <w:rFonts w:ascii="Times New Roman" w:hAnsi="Times New Roman" w:cs="Times New Roman"/>
-          <w:sz w:val="23"/>
-          <w:szCs w:val="23"/>
+        </w:rPr>
+      </w:pPr>
+      <w:r>
+        <w:rPr>
+          <w:rFonts w:ascii="Times New Roman" w:hAnsi="Times New Roman" w:cs="Times New Roman"/>
         </w:rPr>
         <w:t>I would also include more exploratory analysis early in the process. When I started, I jumped into building pages without fully exploring the columns and their quality. In a new version, I would spend more time profiling the data—checking for missing values, standardizing categories, and understanding data distribution. That would have saved time during the plotting and debugging stages.</w:t>
       </w:r>
     </w:p>
     <w:p>
       <w:pPr>
-        <w:spacing w:after="0" w:line="360" w:lineRule="auto"/>
+        <w:spacing w:after="0" w:line="240" w:lineRule="auto"/>
         <w:ind w:firstLine="720"/>
         <w:jc w:val="both"/>
         <w:rPr>
           <w:rFonts w:ascii="Times New Roman" w:hAnsi="Times New Roman" w:cs="Times New Roman"/>
-          <w:sz w:val="23"/>
-          <w:szCs w:val="23"/>
-        </w:rPr>
-      </w:pPr>
-    </w:p>
-    <w:p>
-      <w:pPr>
-        <w:spacing w:after="0" w:line="360" w:lineRule="auto"/>
+        </w:rPr>
+      </w:pPr>
+    </w:p>
+    <w:p>
+      <w:pPr>
+        <w:spacing w:after="0" w:line="240" w:lineRule="auto"/>
         <w:ind w:firstLine="720"/>
         <w:jc w:val="both"/>
         <w:rPr>
           <w:rFonts w:ascii="Times New Roman" w:hAnsi="Times New Roman" w:cs="Times New Roman"/>
-          <w:sz w:val="23"/>
-          <w:szCs w:val="23"/>
-        </w:rPr>
-      </w:pPr>
-      <w:r>
-        <w:rPr>
-          <w:rFonts w:ascii="Times New Roman" w:hAnsi="Times New Roman" w:cs="Times New Roman"/>
-          <w:sz w:val="23"/>
-          <w:szCs w:val="23"/>
+        </w:rPr>
+      </w:pPr>
+      <w:r>
+        <w:rPr>
+          <w:rFonts w:ascii="Times New Roman" w:hAnsi="Times New Roman" w:cs="Times New Roman"/>
         </w:rPr>
         <w:t xml:space="preserve">Another thing I would improve is how I </w:t>
       </w:r>
@@ -729,8 +621,6 @@
       <w:r>
         <w:rPr>
           <w:rFonts w:ascii="Times New Roman" w:hAnsi="Times New Roman" w:cs="Times New Roman"/>
-          <w:sz w:val="23"/>
-          <w:szCs w:val="23"/>
         </w:rPr>
         <w:t>handled</w:t>
       </w:r>
@@ -738,56 +628,44 @@
       <w:r>
         <w:rPr>
           <w:rFonts w:ascii="Times New Roman" w:hAnsi="Times New Roman" w:cs="Times New Roman"/>
-          <w:sz w:val="23"/>
-          <w:szCs w:val="23"/>
         </w:rPr>
         <w:t xml:space="preserve"> filter logic and user interactions. Initially, I added basic dropdown filters, but as I realized users needed more control, I switched to using multiselects and checkboxes</w:t>
       </w:r>
       <w:r>
         <w:rPr>
           <w:rFonts w:ascii="Times New Roman" w:hAnsi="Times New Roman" w:cs="Times New Roman"/>
-          <w:sz w:val="23"/>
-          <w:szCs w:val="23"/>
         </w:rPr>
         <w:t xml:space="preserve"> and later I again switch to filters</w:t>
       </w:r>
       <w:r>
         <w:rPr>
           <w:rFonts w:ascii="Times New Roman" w:hAnsi="Times New Roman" w:cs="Times New Roman"/>
-          <w:sz w:val="23"/>
-          <w:szCs w:val="23"/>
         </w:rPr>
         <w:t>, which gave better flexibility. Next time, I would plan these filters earlier and test different layouts to find the most intuitive user experience.</w:t>
       </w:r>
     </w:p>
     <w:p>
       <w:pPr>
-        <w:spacing w:after="0" w:line="360" w:lineRule="auto"/>
+        <w:spacing w:after="0" w:line="240" w:lineRule="auto"/>
         <w:ind w:firstLine="720"/>
         <w:jc w:val="both"/>
         <w:rPr>
           <w:rFonts w:ascii="Times New Roman" w:hAnsi="Times New Roman" w:cs="Times New Roman"/>
-          <w:sz w:val="23"/>
-          <w:szCs w:val="23"/>
-        </w:rPr>
-      </w:pPr>
-    </w:p>
-    <w:p>
-      <w:pPr>
-        <w:spacing w:after="0" w:line="360" w:lineRule="auto"/>
+        </w:rPr>
+      </w:pPr>
+    </w:p>
+    <w:p>
+      <w:pPr>
+        <w:spacing w:after="0" w:line="240" w:lineRule="auto"/>
         <w:ind w:firstLine="720"/>
         <w:jc w:val="both"/>
         <w:rPr>
           <w:rFonts w:ascii="Times New Roman" w:hAnsi="Times New Roman" w:cs="Times New Roman"/>
-          <w:sz w:val="23"/>
-          <w:szCs w:val="23"/>
-        </w:rPr>
-      </w:pPr>
-      <w:r>
-        <w:rPr>
-          <w:rFonts w:ascii="Times New Roman" w:hAnsi="Times New Roman" w:cs="Times New Roman"/>
-          <w:sz w:val="23"/>
-          <w:szCs w:val="23"/>
+        </w:rPr>
+      </w:pPr>
+      <w:r>
+        <w:rPr>
+          <w:rFonts w:ascii="Times New Roman" w:hAnsi="Times New Roman" w:cs="Times New Roman"/>
         </w:rPr>
         <w:t xml:space="preserve">Overall, even though I didn’t start with strong programming skills, I was able to build a working </w:t>
       </w:r>
@@ -795,8 +673,6 @@
       <w:r>
         <w:rPr>
           <w:rFonts w:ascii="Times New Roman" w:hAnsi="Times New Roman" w:cs="Times New Roman"/>
-          <w:sz w:val="23"/>
-          <w:szCs w:val="23"/>
         </w:rPr>
         <w:t>Streamlit</w:t>
       </w:r>
@@ -804,28 +680,1010 @@
       <w:r>
         <w:rPr>
           <w:rFonts w:ascii="Times New Roman" w:hAnsi="Times New Roman" w:cs="Times New Roman"/>
-          <w:sz w:val="23"/>
-          <w:szCs w:val="23"/>
         </w:rPr>
         <w:t xml:space="preserve"> dashboard by learning step by step, debugging patiently, and testing each part thoroughly. This project gave me a lot of confidence and practical experience in handling real-world data and turning it into something useful.</w:t>
       </w:r>
     </w:p>
     <w:p>
       <w:pPr>
+        <w:spacing w:line="240" w:lineRule="auto"/>
+        <w:jc w:val="both"/>
+        <w:rPr>
+          <w:rFonts w:ascii="Times New Roman" w:hAnsi="Times New Roman" w:cs="Times New Roman"/>
+        </w:rPr>
+      </w:pPr>
+    </w:p>
+    <w:p>
+      <w:pPr>
+        <w:spacing w:after="0" w:line="240" w:lineRule="auto"/>
+        <w:rPr>
+          <w:rFonts w:ascii="Times New Roman" w:hAnsi="Times New Roman" w:cs="Times New Roman"/>
+          <w:b/>
+          <w:bCs/>
+          <w:sz w:val="32"/>
+          <w:szCs w:val="32"/>
+        </w:rPr>
+      </w:pPr>
+      <w:r>
+        <w:rPr>
+          <w:rFonts w:ascii="Times New Roman" w:hAnsi="Times New Roman" w:cs="Times New Roman"/>
+          <w:b/>
+          <w:bCs/>
+          <w:sz w:val="32"/>
+          <w:szCs w:val="32"/>
+        </w:rPr>
+        <w:t xml:space="preserve">Additional </w:t>
+      </w:r>
+      <w:r>
+        <w:rPr>
+          <w:rFonts w:ascii="Times New Roman" w:hAnsi="Times New Roman" w:cs="Times New Roman"/>
+          <w:b/>
+          <w:bCs/>
+          <w:sz w:val="32"/>
+          <w:szCs w:val="32"/>
+        </w:rPr>
+        <w:t xml:space="preserve">Features and Functionalities of </w:t>
+      </w:r>
+      <w:r>
+        <w:rPr>
+          <w:rFonts w:ascii="Times New Roman" w:hAnsi="Times New Roman" w:cs="Times New Roman"/>
+          <w:b/>
+          <w:bCs/>
+          <w:sz w:val="32"/>
+          <w:szCs w:val="32"/>
+        </w:rPr>
+        <w:t>Some Pages</w:t>
+      </w:r>
+      <w:r>
+        <w:rPr>
+          <w:rFonts w:ascii="Times New Roman" w:hAnsi="Times New Roman" w:cs="Times New Roman"/>
+          <w:b/>
+          <w:bCs/>
+          <w:sz w:val="32"/>
+          <w:szCs w:val="32"/>
+        </w:rPr>
+        <w:t>:</w:t>
+      </w:r>
+    </w:p>
+    <w:p>
+      <w:pPr>
+        <w:spacing w:after="0" w:line="240" w:lineRule="auto"/>
+        <w:rPr>
+          <w:rFonts w:ascii="Times New Roman" w:hAnsi="Times New Roman" w:cs="Times New Roman"/>
+          <w:b/>
+          <w:bCs/>
+          <w:sz w:val="32"/>
+          <w:szCs w:val="32"/>
+        </w:rPr>
+      </w:pPr>
+    </w:p>
+    <w:p>
+      <w:pPr>
+        <w:spacing w:after="0" w:line="240" w:lineRule="auto"/>
+        <w:rPr>
+          <w:rFonts w:ascii="Times New Roman" w:hAnsi="Times New Roman" w:cs="Times New Roman"/>
+          <w:b/>
+          <w:bCs/>
+          <w:sz w:val="32"/>
+          <w:szCs w:val="32"/>
+        </w:rPr>
+      </w:pPr>
+      <w:r>
+        <w:rPr>
+          <w:rFonts w:ascii="Times New Roman" w:hAnsi="Times New Roman" w:cs="Times New Roman"/>
+          <w:b/>
+          <w:bCs/>
+          <w:sz w:val="32"/>
+          <w:szCs w:val="32"/>
+        </w:rPr>
+        <w:t>Applications Ready for Review:</w:t>
+      </w:r>
+    </w:p>
+    <w:p>
+      <w:pPr>
+        <w:spacing w:after="0" w:line="240" w:lineRule="auto"/>
+        <w:ind w:firstLine="720"/>
+        <w:rPr>
+          <w:rFonts w:ascii="Times New Roman" w:hAnsi="Times New Roman" w:cs="Times New Roman"/>
+        </w:rPr>
+      </w:pPr>
+    </w:p>
+    <w:p>
+      <w:pPr>
+        <w:spacing w:after="0" w:line="240" w:lineRule="auto"/>
+        <w:ind w:firstLine="720"/>
+        <w:rPr>
+          <w:rFonts w:ascii="Times New Roman" w:hAnsi="Times New Roman" w:cs="Times New Roman"/>
+        </w:rPr>
+      </w:pPr>
+      <w:r>
+        <w:rPr>
+          <w:rFonts w:ascii="Times New Roman" w:hAnsi="Times New Roman" w:cs="Times New Roman"/>
+        </w:rPr>
+        <w:t>On the "Applications Ready for Review" page, it was initially confusing to determine which applications were truly ready for review. To make this clearer and more flexible, I added a filter for "Request Status" so users can select a specific status and view all patients whose applications are signed and match that status. This helps users narrow down the list based on the current stage of each request.</w:t>
+      </w:r>
+    </w:p>
+    <w:p>
+      <w:pPr>
+        <w:spacing w:line="240" w:lineRule="auto"/>
+        <w:rPr>
+          <w:rFonts w:ascii="Times New Roman" w:hAnsi="Times New Roman" w:cs="Times New Roman"/>
+        </w:rPr>
+      </w:pPr>
+    </w:p>
+    <w:p>
+      <w:pPr>
+        <w:spacing w:line="240" w:lineRule="auto"/>
+        <w:ind w:firstLine="720"/>
+        <w:rPr>
+          <w:rFonts w:ascii="Times New Roman" w:hAnsi="Times New Roman" w:cs="Times New Roman"/>
+          <w:b/>
+          <w:bCs/>
+          <w:sz w:val="32"/>
+          <w:szCs w:val="32"/>
+        </w:rPr>
+      </w:pPr>
+      <w:r>
+        <w:rPr>
+          <w:rFonts w:ascii="Times New Roman" w:hAnsi="Times New Roman" w:cs="Times New Roman"/>
+        </w:rPr>
+        <w:t>In addition, I implemented a “View Patient Profile” section to provide a more detailed view of each patient</w:t>
+      </w:r>
+      <w:r>
+        <w:rPr>
+          <w:rFonts w:ascii="Times New Roman" w:hAnsi="Times New Roman" w:cs="Times New Roman"/>
+        </w:rPr>
+        <w:t xml:space="preserve"> </w:t>
+      </w:r>
+      <w:proofErr w:type="gramStart"/>
+      <w:r>
+        <w:rPr>
+          <w:rFonts w:ascii="Times New Roman" w:hAnsi="Times New Roman" w:cs="Times New Roman"/>
+        </w:rPr>
+        <w:t>( Figure</w:t>
+      </w:r>
+      <w:proofErr w:type="gramEnd"/>
+      <w:r>
+        <w:rPr>
+          <w:rFonts w:ascii="Times New Roman" w:hAnsi="Times New Roman" w:cs="Times New Roman"/>
+        </w:rPr>
+        <w:t xml:space="preserve"> 1).</w:t>
+      </w:r>
+      <w:r>
+        <w:rPr>
+          <w:rFonts w:ascii="Times New Roman" w:hAnsi="Times New Roman" w:cs="Times New Roman"/>
+        </w:rPr>
+        <w:t xml:space="preserve"> This includes key information like age, race, insurance type, requested amount, contact details, and type of assistance. I also added a download button so users can export the filtered list for external use or reporting purposes. These features improve </w:t>
+      </w:r>
+      <w:r>
+        <w:rPr>
+          <w:rFonts w:ascii="Times New Roman" w:hAnsi="Times New Roman" w:cs="Times New Roman"/>
+        </w:rPr>
+        <w:lastRenderedPageBreak/>
+        <w:drawing>
+          <wp:anchor distT="0" distB="0" distL="114300" distR="114300" simplePos="0" relativeHeight="251658240" behindDoc="0" locked="0" layoutInCell="1" allowOverlap="1" wp14:anchorId="2D8351DB" wp14:editId="1B0F8F46">
+            <wp:simplePos x="0" y="0"/>
+            <wp:positionH relativeFrom="column">
+              <wp:posOffset>692265</wp:posOffset>
+            </wp:positionH>
+            <wp:positionV relativeFrom="paragraph">
+              <wp:posOffset>234950</wp:posOffset>
+            </wp:positionV>
+            <wp:extent cx="4460875" cy="2417445"/>
+            <wp:effectExtent l="0" t="0" r="0" b="1905"/>
+            <wp:wrapTopAndBottom/>
+            <wp:docPr id="337294608" name="Picture 1" descr="A screenshot of a computer&#10;&#10;AI-generated content may be incorrect."/>
+            <wp:cNvGraphicFramePr>
+              <a:graphicFrameLocks xmlns:a="http://schemas.openxmlformats.org/drawingml/2006/main" noChangeAspect="1"/>
+            </wp:cNvGraphicFramePr>
+            <a:graphic xmlns:a="http://schemas.openxmlformats.org/drawingml/2006/main">
+              <a:graphicData uri="http://schemas.openxmlformats.org/drawingml/2006/picture">
+                <pic:pic xmlns:pic="http://schemas.openxmlformats.org/drawingml/2006/picture">
+                  <pic:nvPicPr>
+                    <pic:cNvPr id="337294608" name="Picture 1" descr="A screenshot of a computer&#10;&#10;AI-generated content may be incorrect."/>
+                    <pic:cNvPicPr/>
+                  </pic:nvPicPr>
+                  <pic:blipFill>
+                    <a:blip r:embed="rId7" cstate="print">
+                      <a:extLst>
+                        <a:ext uri="{28A0092B-C50C-407E-A947-70E740481C1C}">
+                          <a14:useLocalDpi xmlns:a14="http://schemas.microsoft.com/office/drawing/2010/main" val="0"/>
+                        </a:ext>
+                      </a:extLst>
+                    </a:blip>
+                    <a:stretch>
+                      <a:fillRect/>
+                    </a:stretch>
+                  </pic:blipFill>
+                  <pic:spPr>
+                    <a:xfrm>
+                      <a:off x="0" y="0"/>
+                      <a:ext cx="4460875" cy="2417445"/>
+                    </a:xfrm>
+                    <a:prstGeom prst="rect">
+                      <a:avLst/>
+                    </a:prstGeom>
+                  </pic:spPr>
+                </pic:pic>
+              </a:graphicData>
+            </a:graphic>
+            <wp14:sizeRelH relativeFrom="margin">
+              <wp14:pctWidth>0</wp14:pctWidth>
+            </wp14:sizeRelH>
+            <wp14:sizeRelV relativeFrom="margin">
+              <wp14:pctHeight>0</wp14:pctHeight>
+            </wp14:sizeRelV>
+          </wp:anchor>
+        </w:drawing>
+      </w:r>
+      <w:r>
+        <w:rPr>
+          <w:noProof/>
+        </w:rPr>
+        <mc:AlternateContent>
+          <mc:Choice Requires="wps">
+            <w:drawing>
+              <wp:anchor distT="0" distB="0" distL="114300" distR="114300" simplePos="0" relativeHeight="251662336" behindDoc="0" locked="0" layoutInCell="1" allowOverlap="1" wp14:anchorId="2E1E9525" wp14:editId="79490547">
+                <wp:simplePos x="0" y="0"/>
+                <wp:positionH relativeFrom="column">
+                  <wp:posOffset>553720</wp:posOffset>
+                </wp:positionH>
+                <wp:positionV relativeFrom="paragraph">
+                  <wp:posOffset>2765309</wp:posOffset>
+                </wp:positionV>
+                <wp:extent cx="4460875" cy="635"/>
+                <wp:effectExtent l="0" t="0" r="0" b="0"/>
+                <wp:wrapTopAndBottom/>
+                <wp:docPr id="1785837617" name="Text Box 1"/>
+                <wp:cNvGraphicFramePr/>
+                <a:graphic xmlns:a="http://schemas.openxmlformats.org/drawingml/2006/main">
+                  <a:graphicData uri="http://schemas.microsoft.com/office/word/2010/wordprocessingShape">
+                    <wps:wsp>
+                      <wps:cNvSpPr txBox="1"/>
+                      <wps:spPr>
+                        <a:xfrm>
+                          <a:off x="0" y="0"/>
+                          <a:ext cx="4460875" cy="635"/>
+                        </a:xfrm>
+                        <a:prstGeom prst="rect">
+                          <a:avLst/>
+                        </a:prstGeom>
+                        <a:solidFill>
+                          <a:prstClr val="white"/>
+                        </a:solidFill>
+                        <a:ln>
+                          <a:noFill/>
+                        </a:ln>
+                      </wps:spPr>
+                      <wps:txbx>
+                        <w:txbxContent>
+                          <w:p>
+                            <w:pPr>
+                              <w:pStyle w:val="Caption"/>
+                              <w:jc w:val="center"/>
+                              <w:rPr>
+                                <w:rFonts w:ascii="Times New Roman" w:hAnsi="Times New Roman" w:cs="Times New Roman"/>
+                                <w:sz w:val="24"/>
+                                <w:szCs w:val="24"/>
+                              </w:rPr>
+                            </w:pPr>
+                            <w:r>
+                              <w:rPr>
+                                <w:rFonts w:ascii="Times New Roman" w:hAnsi="Times New Roman" w:cs="Times New Roman"/>
+                                <w:sz w:val="24"/>
+                                <w:szCs w:val="24"/>
+                              </w:rPr>
+                              <w:t>Figure</w:t>
+                            </w:r>
+                            <w:r>
+                              <w:rPr>
+                                <w:rFonts w:ascii="Times New Roman" w:hAnsi="Times New Roman" w:cs="Times New Roman"/>
+                                <w:sz w:val="24"/>
+                                <w:szCs w:val="24"/>
+                              </w:rPr>
+                              <w:t xml:space="preserve">1. </w:t>
+                            </w:r>
+                            <w:r>
+                              <w:rPr>
+                                <w:rFonts w:ascii="Times New Roman" w:hAnsi="Times New Roman" w:cs="Times New Roman"/>
+                                <w:sz w:val="24"/>
+                                <w:szCs w:val="24"/>
+                              </w:rPr>
+                              <w:t>Patients Profile</w:t>
+                            </w:r>
+                          </w:p>
+                        </w:txbxContent>
+                      </wps:txbx>
+                      <wps:bodyPr rot="0" spcFirstLastPara="0" vertOverflow="overflow" horzOverflow="overflow" vert="horz" wrap="square" lIns="0" tIns="0" rIns="0" bIns="0" numCol="1" spcCol="0" rtlCol="0" fromWordArt="0" anchor="t" anchorCtr="0" forceAA="0" compatLnSpc="1">
+                        <a:prstTxWarp prst="textNoShape">
+                          <a:avLst/>
+                        </a:prstTxWarp>
+                        <a:spAutoFit/>
+                      </wps:bodyPr>
+                    </wps:wsp>
+                  </a:graphicData>
+                </a:graphic>
+              </wp:anchor>
+            </w:drawing>
+          </mc:Choice>
+          <mc:Fallback>
+            <w:pict>
+              <v:shapetype w14:anchorId="2E1E9525" id="_x0000_t202" coordsize="21600,21600" o:spt="202" path="m,l,21600r21600,l21600,xe">
+                <v:stroke joinstyle="miter"/>
+                <v:path gradientshapeok="t" o:connecttype="rect"/>
+              </v:shapetype>
+              <v:shape id="Text Box 1" o:spid="_x0000_s1026" type="#_x0000_t202" style="position:absolute;left:0;text-align:left;margin-left:43.6pt;margin-top:217.75pt;width:351.25pt;height:.05pt;z-index:251662336;visibility:visible;mso-wrap-style:square;mso-wrap-distance-left:9pt;mso-wrap-distance-top:0;mso-wrap-distance-right:9pt;mso-wrap-distance-bottom:0;mso-position-horizontal:absolute;mso-position-horizontal-relative:text;mso-position-vertical:absolute;mso-position-vertical-relative:text;v-text-anchor:top" o:gfxdata="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" stroked="f">
+                <v:textbox style="mso-fit-shape-to-text:t" inset="0,0,0,0">
+                  <w:txbxContent>
+                    <w:p>
+                      <w:pPr>
+                        <w:pStyle w:val="Caption"/>
+                        <w:jc w:val="center"/>
+                        <w:rPr>
+                          <w:rFonts w:ascii="Times New Roman" w:hAnsi="Times New Roman" w:cs="Times New Roman"/>
+                          <w:sz w:val="24"/>
+                          <w:szCs w:val="24"/>
+                        </w:rPr>
+                      </w:pPr>
+                      <w:r>
+                        <w:rPr>
+                          <w:rFonts w:ascii="Times New Roman" w:hAnsi="Times New Roman" w:cs="Times New Roman"/>
+                          <w:sz w:val="24"/>
+                          <w:szCs w:val="24"/>
+                        </w:rPr>
+                        <w:t>Figure</w:t>
+                      </w:r>
+                      <w:r>
+                        <w:rPr>
+                          <w:rFonts w:ascii="Times New Roman" w:hAnsi="Times New Roman" w:cs="Times New Roman"/>
+                          <w:sz w:val="24"/>
+                          <w:szCs w:val="24"/>
+                        </w:rPr>
+                        <w:t xml:space="preserve">1. </w:t>
+                      </w:r>
+                      <w:r>
+                        <w:rPr>
+                          <w:rFonts w:ascii="Times New Roman" w:hAnsi="Times New Roman" w:cs="Times New Roman"/>
+                          <w:sz w:val="24"/>
+                          <w:szCs w:val="24"/>
+                        </w:rPr>
+                        <w:t>Patients Profile</w:t>
+                      </w:r>
+                    </w:p>
+                  </w:txbxContent>
+                </v:textbox>
+                <w10:wrap type="topAndBottom"/>
+              </v:shape>
+            </w:pict>
+          </mc:Fallback>
+        </mc:AlternateContent>
+      </w:r>
+      <w:r>
+        <w:rPr>
+          <w:rFonts w:ascii="Times New Roman" w:hAnsi="Times New Roman" w:cs="Times New Roman"/>
+        </w:rPr>
+        <w:t>both usability and data accessibility for reviewers.</w:t>
+      </w:r>
+      <w:r>
+        <w:rPr>
+          <w:rFonts w:ascii="Times New Roman" w:hAnsi="Times New Roman" w:cs="Times New Roman"/>
+          <w:b/>
+          <w:bCs/>
+          <w:sz w:val="32"/>
+          <w:szCs w:val="32"/>
+        </w:rPr>
+        <w:br/>
+      </w:r>
+      <w:r>
+        <w:rPr>
+          <w:rFonts w:ascii="Times New Roman" w:hAnsi="Times New Roman" w:cs="Times New Roman"/>
+          <w:b/>
+          <w:bCs/>
+          <w:sz w:val="32"/>
+          <w:szCs w:val="32"/>
+        </w:rPr>
+        <w:t>Support by Demographics</w:t>
+      </w:r>
+      <w:r>
+        <w:rPr>
+          <w:rFonts w:ascii="Times New Roman" w:hAnsi="Times New Roman" w:cs="Times New Roman"/>
+          <w:b/>
+          <w:bCs/>
+          <w:sz w:val="32"/>
+          <w:szCs w:val="32"/>
+        </w:rPr>
+        <w:t>:</w:t>
+      </w:r>
+    </w:p>
+    <w:p>
+      <w:pPr>
+        <w:spacing w:after="0" w:line="240" w:lineRule="auto"/>
         <w:ind w:firstLine="720"/>
         <w:jc w:val="both"/>
         <w:rPr>
           <w:rFonts w:ascii="Times New Roman" w:hAnsi="Times New Roman" w:cs="Times New Roman"/>
         </w:rPr>
       </w:pPr>
+      <w:r>
+        <w:rPr>
+          <w:rFonts w:ascii="Times New Roman" w:hAnsi="Times New Roman" w:cs="Times New Roman"/>
+        </w:rPr>
+        <w:t>On the "Support by Demographics" page, I implemented a Breakdown Support By feature that allows users to view total support distributed across categories such as gender, race, insurance type, marital status, and city. To enhance the analysis, I also added interactive filters for city, age range, gender, and household income.</w:t>
+      </w:r>
+    </w:p>
+    <w:p>
+      <w:pPr>
+        <w:spacing w:after="0" w:line="240" w:lineRule="auto"/>
+        <w:jc w:val="both"/>
+        <w:rPr>
+          <w:rFonts w:ascii="Times New Roman" w:hAnsi="Times New Roman" w:cs="Times New Roman"/>
+        </w:rPr>
+      </w:pPr>
+    </w:p>
+    <w:p>
+      <w:pPr>
+        <w:spacing w:after="0" w:line="240" w:lineRule="auto"/>
+        <w:ind w:firstLine="720"/>
+        <w:jc w:val="both"/>
+        <w:rPr>
+          <w:rFonts w:ascii="Times New Roman" w:hAnsi="Times New Roman" w:cs="Times New Roman"/>
+        </w:rPr>
+      </w:pPr>
+      <w:r>
+        <w:rPr>
+          <w:rFonts w:ascii="Times New Roman" w:hAnsi="Times New Roman" w:cs="Times New Roman"/>
+        </w:rPr>
+        <w:t xml:space="preserve">For example, if someone wants to see how support is distributed specifically within Lincoln, they can simply select Lincoln from the city filter, and the breakdown charts will update accordingly to reflect only data from that city. Similarly, users can adjust the age and income </w:t>
+      </w:r>
+      <w:proofErr w:type="gramStart"/>
+      <w:r>
+        <w:rPr>
+          <w:rFonts w:ascii="Times New Roman" w:hAnsi="Times New Roman" w:cs="Times New Roman"/>
+        </w:rPr>
+        <w:t>sliders</w:t>
+      </w:r>
+      <w:proofErr w:type="gramEnd"/>
+      <w:r>
+        <w:rPr>
+          <w:rFonts w:ascii="Times New Roman" w:hAnsi="Times New Roman" w:cs="Times New Roman"/>
+        </w:rPr>
+        <w:t xml:space="preserve"> to focus on specific groups.</w:t>
+      </w:r>
+      <w:r>
+        <w:rPr>
+          <w:rFonts w:ascii="Times New Roman" w:hAnsi="Times New Roman" w:cs="Times New Roman"/>
+        </w:rPr>
+        <w:t xml:space="preserve"> (Figure 2)</w:t>
+      </w:r>
+    </w:p>
+    <w:p>
+      <w:pPr>
+        <w:spacing w:after="0" w:line="240" w:lineRule="auto"/>
+        <w:jc w:val="both"/>
+        <w:rPr>
+          <w:rFonts w:ascii="Times New Roman" w:hAnsi="Times New Roman" w:cs="Times New Roman"/>
+        </w:rPr>
+      </w:pPr>
+    </w:p>
+    <w:p>
+      <w:pPr>
+        <w:spacing w:after="0" w:line="240" w:lineRule="auto"/>
+        <w:ind w:firstLine="720"/>
+        <w:jc w:val="both"/>
+        <w:rPr>
+          <w:rFonts w:ascii="Times New Roman" w:hAnsi="Times New Roman" w:cs="Times New Roman"/>
+        </w:rPr>
+      </w:pPr>
+      <w:r>
+        <w:rPr>
+          <w:noProof/>
+        </w:rPr>
+        <mc:AlternateContent>
+          <mc:Choice Requires="wps">
+            <w:drawing>
+              <wp:anchor distT="0" distB="0" distL="114300" distR="114300" simplePos="0" relativeHeight="251664384" behindDoc="0" locked="0" layoutInCell="1" allowOverlap="1" wp14:anchorId="7D2C43CF" wp14:editId="59F09421">
+                <wp:simplePos x="0" y="0"/>
+                <wp:positionH relativeFrom="column">
+                  <wp:posOffset>429260</wp:posOffset>
+                </wp:positionH>
+                <wp:positionV relativeFrom="paragraph">
+                  <wp:posOffset>3294380</wp:posOffset>
+                </wp:positionV>
+                <wp:extent cx="4911090" cy="635"/>
+                <wp:effectExtent l="0" t="0" r="0" b="0"/>
+                <wp:wrapTopAndBottom/>
+                <wp:docPr id="1400966641" name="Text Box 1"/>
+                <wp:cNvGraphicFramePr/>
+                <a:graphic xmlns:a="http://schemas.openxmlformats.org/drawingml/2006/main">
+                  <a:graphicData uri="http://schemas.microsoft.com/office/word/2010/wordprocessingShape">
+                    <wps:wsp>
+                      <wps:cNvSpPr txBox="1"/>
+                      <wps:spPr>
+                        <a:xfrm>
+                          <a:off x="0" y="0"/>
+                          <a:ext cx="4911090" cy="635"/>
+                        </a:xfrm>
+                        <a:prstGeom prst="rect">
+                          <a:avLst/>
+                        </a:prstGeom>
+                        <a:solidFill>
+                          <a:prstClr val="white"/>
+                        </a:solidFill>
+                        <a:ln>
+                          <a:noFill/>
+                        </a:ln>
+                      </wps:spPr>
+                      <wps:txbx>
+                        <w:txbxContent>
+                          <w:p>
+                            <w:pPr>
+                              <w:pStyle w:val="Caption"/>
+                              <w:jc w:val="center"/>
+                              <w:rPr>
+                                <w:rFonts w:ascii="Times New Roman" w:hAnsi="Times New Roman" w:cs="Times New Roman"/>
+                                <w:b/>
+                                <w:bCs/>
+                                <w:sz w:val="24"/>
+                                <w:szCs w:val="24"/>
+                              </w:rPr>
+                            </w:pPr>
+                            <w:r>
+                              <w:rPr>
+                                <w:rFonts w:ascii="Times New Roman" w:hAnsi="Times New Roman" w:cs="Times New Roman"/>
+                                <w:sz w:val="24"/>
+                                <w:szCs w:val="24"/>
+                              </w:rPr>
+                              <w:t>Figure 2: Filters in Demographics</w:t>
+                            </w:r>
+                          </w:p>
+                        </w:txbxContent>
+                      </wps:txbx>
+                      <wps:bodyPr rot="0" spcFirstLastPara="0" vertOverflow="overflow" horzOverflow="overflow" vert="horz" wrap="square" lIns="0" tIns="0" rIns="0" bIns="0" numCol="1" spcCol="0" rtlCol="0" fromWordArt="0" anchor="t" anchorCtr="0" forceAA="0" compatLnSpc="1">
+                        <a:prstTxWarp prst="textNoShape">
+                          <a:avLst/>
+                        </a:prstTxWarp>
+                        <a:spAutoFit/>
+                      </wps:bodyPr>
+                    </wps:wsp>
+                  </a:graphicData>
+                </a:graphic>
+              </wp:anchor>
+            </w:drawing>
+          </mc:Choice>
+          <mc:Fallback>
+            <w:pict>
+              <v:shape w14:anchorId="7D2C43CF" id="_x0000_s1027" type="#_x0000_t202" style="position:absolute;left:0;text-align:left;margin-left:33.8pt;margin-top:259.4pt;width:386.7pt;height:.05pt;z-index:251664384;visibility:visible;mso-wrap-style:square;mso-wrap-distance-left:9pt;mso-wrap-distance-top:0;mso-wrap-distance-right:9pt;mso-wrap-distance-bottom:0;mso-position-horizontal:absolute;mso-position-horizontal-relative:text;mso-position-vertical:absolute;mso-position-vertical-relative:text;v-text-anchor:top" o:gfxdata="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" stroked="f">
+                <v:textbox style="mso-fit-shape-to-text:t" inset="0,0,0,0">
+                  <w:txbxContent>
+                    <w:p>
+                      <w:pPr>
+                        <w:pStyle w:val="Caption"/>
+                        <w:jc w:val="center"/>
+                        <w:rPr>
+                          <w:rFonts w:ascii="Times New Roman" w:hAnsi="Times New Roman" w:cs="Times New Roman"/>
+                          <w:b/>
+                          <w:bCs/>
+                          <w:sz w:val="24"/>
+                          <w:szCs w:val="24"/>
+                        </w:rPr>
+                      </w:pPr>
+                      <w:r>
+                        <w:rPr>
+                          <w:rFonts w:ascii="Times New Roman" w:hAnsi="Times New Roman" w:cs="Times New Roman"/>
+                          <w:sz w:val="24"/>
+                          <w:szCs w:val="24"/>
+                        </w:rPr>
+                        <w:t>Figure 2: Filters in Demographics</w:t>
+                      </w:r>
+                    </w:p>
+                  </w:txbxContent>
+                </v:textbox>
+                <w10:wrap type="topAndBottom"/>
+              </v:shape>
+            </w:pict>
+          </mc:Fallback>
+        </mc:AlternateContent>
+      </w:r>
+      <w:r>
+        <w:rPr>
+          <w:rFonts w:ascii="Times New Roman" w:hAnsi="Times New Roman" w:cs="Times New Roman"/>
+          <w:b/>
+          <w:bCs/>
+          <w:sz w:val="32"/>
+          <w:szCs w:val="32"/>
+        </w:rPr>
+        <w:drawing>
+          <wp:anchor distT="0" distB="0" distL="114300" distR="114300" simplePos="0" relativeHeight="251659264" behindDoc="0" locked="0" layoutInCell="1" allowOverlap="1" wp14:anchorId="183E0849" wp14:editId="16A16200">
+            <wp:simplePos x="0" y="0"/>
+            <wp:positionH relativeFrom="column">
+              <wp:posOffset>429491</wp:posOffset>
+            </wp:positionH>
+            <wp:positionV relativeFrom="paragraph">
+              <wp:posOffset>565727</wp:posOffset>
+            </wp:positionV>
+            <wp:extent cx="4911436" cy="2672702"/>
+            <wp:effectExtent l="0" t="0" r="3810" b="0"/>
+            <wp:wrapTopAndBottom/>
+            <wp:docPr id="1666116108" name="Picture 1" descr="A screen shot of a computer&#10;&#10;AI-generated content may be incorrect."/>
+            <wp:cNvGraphicFramePr>
+              <a:graphicFrameLocks xmlns:a="http://schemas.openxmlformats.org/drawingml/2006/main" noChangeAspect="1"/>
+            </wp:cNvGraphicFramePr>
+            <a:graphic xmlns:a="http://schemas.openxmlformats.org/drawingml/2006/main">
+              <a:graphicData uri="http://schemas.openxmlformats.org/drawingml/2006/picture">
+                <pic:pic xmlns:pic="http://schemas.openxmlformats.org/drawingml/2006/picture">
+                  <pic:nvPicPr>
+                    <pic:cNvPr id="1666116108" name="Picture 1" descr="A screen shot of a computer&#10;&#10;AI-generated content may be incorrect."/>
+                    <pic:cNvPicPr/>
+                  </pic:nvPicPr>
+                  <pic:blipFill>
+                    <a:blip r:embed="rId8" cstate="print">
+                      <a:extLst>
+                        <a:ext uri="{28A0092B-C50C-407E-A947-70E740481C1C}">
+                          <a14:useLocalDpi xmlns:a14="http://schemas.microsoft.com/office/drawing/2010/main" val="0"/>
+                        </a:ext>
+                      </a:extLst>
+                    </a:blip>
+                    <a:stretch>
+                      <a:fillRect/>
+                    </a:stretch>
+                  </pic:blipFill>
+                  <pic:spPr>
+                    <a:xfrm>
+                      <a:off x="0" y="0"/>
+                      <a:ext cx="4915787" cy="2675070"/>
+                    </a:xfrm>
+                    <a:prstGeom prst="rect">
+                      <a:avLst/>
+                    </a:prstGeom>
+                  </pic:spPr>
+                </pic:pic>
+              </a:graphicData>
+            </a:graphic>
+            <wp14:sizeRelH relativeFrom="margin">
+              <wp14:pctWidth>0</wp14:pctWidth>
+            </wp14:sizeRelH>
+            <wp14:sizeRelV relativeFrom="margin">
+              <wp14:pctHeight>0</wp14:pctHeight>
+            </wp14:sizeRelV>
+          </wp:anchor>
+        </w:drawing>
+      </w:r>
+      <w:r>
+        <w:rPr>
+          <w:rFonts w:ascii="Times New Roman" w:hAnsi="Times New Roman" w:cs="Times New Roman"/>
+        </w:rPr>
+        <w:t>By default, all options are selected, providing an overall summary. However, users can customize the filters to perform more focused and detailed analysis based on their needs.</w:t>
+      </w:r>
+    </w:p>
+    <w:p>
+      <w:pPr>
+        <w:spacing w:after="0" w:line="240" w:lineRule="auto"/>
+        <w:rPr>
+          <w:rFonts w:ascii="Times New Roman" w:hAnsi="Times New Roman" w:cs="Times New Roman"/>
+          <w:b/>
+          <w:bCs/>
+          <w:sz w:val="32"/>
+          <w:szCs w:val="32"/>
+        </w:rPr>
+      </w:pPr>
+      <w:r>
+        <w:rPr>
+          <w:rFonts w:ascii="Times New Roman" w:hAnsi="Times New Roman" w:cs="Times New Roman"/>
+          <w:b/>
+          <w:bCs/>
+          <w:sz w:val="32"/>
+          <w:szCs w:val="32"/>
+        </w:rPr>
+        <w:lastRenderedPageBreak/>
+        <w:t>Time from Request to Payment</w:t>
+      </w:r>
+    </w:p>
+    <w:p>
+      <w:pPr>
+        <w:spacing w:after="0" w:line="240" w:lineRule="auto"/>
+        <w:ind w:firstLine="720"/>
+        <w:jc w:val="both"/>
+        <w:rPr>
+          <w:rFonts w:ascii="Times New Roman" w:hAnsi="Times New Roman" w:cs="Times New Roman"/>
+        </w:rPr>
+      </w:pPr>
+    </w:p>
+    <w:p>
+      <w:pPr>
+        <w:spacing w:after="0" w:line="240" w:lineRule="auto"/>
+        <w:ind w:firstLine="720"/>
+        <w:jc w:val="both"/>
+        <w:rPr>
+          <w:rFonts w:ascii="Times New Roman" w:hAnsi="Times New Roman" w:cs="Times New Roman"/>
+        </w:rPr>
+      </w:pPr>
+      <w:r>
+        <w:rPr>
+          <w:rFonts w:ascii="Times New Roman" w:hAnsi="Times New Roman" w:cs="Times New Roman"/>
+        </w:rPr>
+        <w:t xml:space="preserve">The "Time from Request to Payment" (i.e., </w:t>
+      </w:r>
+      <w:proofErr w:type="spellStart"/>
+      <w:r>
+        <w:rPr>
+          <w:rFonts w:ascii="Times New Roman" w:hAnsi="Times New Roman" w:cs="Times New Roman"/>
+        </w:rPr>
+        <w:t>Days_to_Payment</w:t>
+      </w:r>
+      <w:proofErr w:type="spellEnd"/>
+      <w:r>
+        <w:rPr>
+          <w:rFonts w:ascii="Times New Roman" w:hAnsi="Times New Roman" w:cs="Times New Roman"/>
+        </w:rPr>
+        <w:t xml:space="preserve">) is calculated as the difference between two dates: </w:t>
+      </w:r>
+      <w:proofErr w:type="spellStart"/>
+      <w:r>
+        <w:rPr>
+          <w:rFonts w:ascii="Times New Roman" w:hAnsi="Times New Roman" w:cs="Times New Roman"/>
+        </w:rPr>
+        <w:t>Grant_Req_Date</w:t>
+      </w:r>
+      <w:proofErr w:type="spellEnd"/>
+      <w:r>
+        <w:rPr>
+          <w:rFonts w:ascii="Times New Roman" w:hAnsi="Times New Roman" w:cs="Times New Roman"/>
+        </w:rPr>
+        <w:t xml:space="preserve">, which indicates when the support request was made, and </w:t>
+      </w:r>
+      <w:proofErr w:type="spellStart"/>
+      <w:r>
+        <w:rPr>
+          <w:rFonts w:ascii="Times New Roman" w:hAnsi="Times New Roman" w:cs="Times New Roman"/>
+        </w:rPr>
+        <w:t>Payment_</w:t>
+      </w:r>
+      <w:proofErr w:type="gramStart"/>
+      <w:r>
+        <w:rPr>
+          <w:rFonts w:ascii="Times New Roman" w:hAnsi="Times New Roman" w:cs="Times New Roman"/>
+        </w:rPr>
+        <w:t>Submitted</w:t>
+      </w:r>
+      <w:proofErr w:type="spellEnd"/>
+      <w:r>
+        <w:rPr>
+          <w:rFonts w:ascii="Times New Roman" w:hAnsi="Times New Roman" w:cs="Times New Roman"/>
+        </w:rPr>
+        <w:t>?,</w:t>
+      </w:r>
+      <w:proofErr w:type="gramEnd"/>
+      <w:r>
+        <w:rPr>
+          <w:rFonts w:ascii="Times New Roman" w:hAnsi="Times New Roman" w:cs="Times New Roman"/>
+        </w:rPr>
+        <w:t xml:space="preserve"> which records when the payment was submitted. This metric helps evaluate how long it takes for approved applications to receive financial support.</w:t>
+      </w:r>
+    </w:p>
+    <w:p>
+      <w:pPr>
+        <w:spacing w:after="0" w:line="240" w:lineRule="auto"/>
+        <w:jc w:val="both"/>
+        <w:rPr>
+          <w:rFonts w:ascii="Times New Roman" w:hAnsi="Times New Roman" w:cs="Times New Roman"/>
+        </w:rPr>
+      </w:pPr>
+    </w:p>
+    <w:p>
+      <w:pPr>
+        <w:spacing w:after="0" w:line="240" w:lineRule="auto"/>
+        <w:ind w:firstLine="720"/>
+        <w:jc w:val="both"/>
+        <w:rPr>
+          <w:rFonts w:ascii="Times New Roman" w:hAnsi="Times New Roman" w:cs="Times New Roman"/>
+        </w:rPr>
+      </w:pPr>
+      <w:r>
+        <w:rPr>
+          <w:rFonts w:ascii="Times New Roman" w:hAnsi="Times New Roman" w:cs="Times New Roman"/>
+        </w:rPr>
+        <w:t xml:space="preserve">In addition to calculating the average and median values, I extended the analysis by comparing this time across different demographic groups such as race, insurance type, and city. </w:t>
+      </w:r>
+      <w:r>
+        <w:rPr>
+          <w:rFonts w:ascii="Times New Roman" w:hAnsi="Times New Roman" w:cs="Times New Roman"/>
+        </w:rPr>
+        <w:t xml:space="preserve">(Figure 3). </w:t>
+      </w:r>
+      <w:r>
+        <w:rPr>
+          <w:rFonts w:ascii="Times New Roman" w:hAnsi="Times New Roman" w:cs="Times New Roman"/>
+        </w:rPr>
+        <w:t>The results showed that the time to payment does vary among these groups, highlighting potential disparities or inefficiencies in the processing timeline that could be addressed to ensure more equitable support delivery.</w:t>
+      </w:r>
+    </w:p>
+    <w:p>
+      <w:pPr>
+        <w:spacing w:after="0" w:line="240" w:lineRule="auto"/>
+        <w:ind w:firstLine="720"/>
+        <w:jc w:val="both"/>
+        <w:rPr>
+          <w:rFonts w:ascii="Times New Roman" w:hAnsi="Times New Roman" w:cs="Times New Roman"/>
+        </w:rPr>
+      </w:pPr>
+      <w:r>
+        <w:rPr>
+          <w:noProof/>
+        </w:rPr>
+        <mc:AlternateContent>
+          <mc:Choice Requires="wps">
+            <w:drawing>
+              <wp:anchor distT="0" distB="0" distL="114300" distR="114300" simplePos="0" relativeHeight="251666432" behindDoc="0" locked="0" layoutInCell="1" allowOverlap="1" wp14:anchorId="76734AE8" wp14:editId="5AA86AF4">
+                <wp:simplePos x="0" y="0"/>
+                <wp:positionH relativeFrom="column">
+                  <wp:posOffset>158750</wp:posOffset>
+                </wp:positionH>
+                <wp:positionV relativeFrom="paragraph">
+                  <wp:posOffset>3394710</wp:posOffset>
+                </wp:positionV>
+                <wp:extent cx="5943600" cy="635"/>
+                <wp:effectExtent l="0" t="0" r="0" b="0"/>
+                <wp:wrapTopAndBottom/>
+                <wp:docPr id="1159150670" name="Text Box 1"/>
+                <wp:cNvGraphicFramePr/>
+                <a:graphic xmlns:a="http://schemas.openxmlformats.org/drawingml/2006/main">
+                  <a:graphicData uri="http://schemas.microsoft.com/office/word/2010/wordprocessingShape">
+                    <wps:wsp>
+                      <wps:cNvSpPr txBox="1"/>
+                      <wps:spPr>
+                        <a:xfrm>
+                          <a:off x="0" y="0"/>
+                          <a:ext cx="5943600" cy="635"/>
+                        </a:xfrm>
+                        <a:prstGeom prst="rect">
+                          <a:avLst/>
+                        </a:prstGeom>
+                        <a:solidFill>
+                          <a:prstClr val="white"/>
+                        </a:solidFill>
+                        <a:ln>
+                          <a:noFill/>
+                        </a:ln>
+                      </wps:spPr>
+                      <wps:txbx>
+                        <w:txbxContent>
+                          <w:p>
+                            <w:pPr>
+                              <w:pStyle w:val="Caption"/>
+                              <w:jc w:val="center"/>
+                              <w:rPr>
+                                <w:rFonts w:ascii="Times New Roman" w:hAnsi="Times New Roman" w:cs="Times New Roman"/>
+                                <w:sz w:val="24"/>
+                                <w:szCs w:val="24"/>
+                              </w:rPr>
+                            </w:pPr>
+                            <w:r>
+                              <w:rPr>
+                                <w:rFonts w:ascii="Times New Roman" w:hAnsi="Times New Roman" w:cs="Times New Roman"/>
+                                <w:sz w:val="24"/>
+                                <w:szCs w:val="24"/>
+                              </w:rPr>
+                              <w:t>Figure 3: Average days of payment by different demographics</w:t>
+                            </w:r>
+                          </w:p>
+                        </w:txbxContent>
+                      </wps:txbx>
+                      <wps:bodyPr rot="0" spcFirstLastPara="0" vertOverflow="overflow" horzOverflow="overflow" vert="horz" wrap="square" lIns="0" tIns="0" rIns="0" bIns="0" numCol="1" spcCol="0" rtlCol="0" fromWordArt="0" anchor="t" anchorCtr="0" forceAA="0" compatLnSpc="1">
+                        <a:prstTxWarp prst="textNoShape">
+                          <a:avLst/>
+                        </a:prstTxWarp>
+                        <a:spAutoFit/>
+                      </wps:bodyPr>
+                    </wps:wsp>
+                  </a:graphicData>
+                </a:graphic>
+              </wp:anchor>
+            </w:drawing>
+          </mc:Choice>
+          <mc:Fallback>
+            <w:pict>
+              <v:shape w14:anchorId="76734AE8" id="_x0000_s1028" type="#_x0000_t202" style="position:absolute;left:0;text-align:left;margin-left:12.5pt;margin-top:267.3pt;width:468pt;height:.05pt;z-index:251666432;visibility:visible;mso-wrap-style:square;mso-wrap-distance-left:9pt;mso-wrap-distance-top:0;mso-wrap-distance-right:9pt;mso-wrap-distance-bottom:0;mso-position-horizontal:absolute;mso-position-horizontal-relative:text;mso-position-vertical:absolute;mso-position-vertical-relative:text;v-text-anchor:top" o:gfxdata="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" stroked="f">
+                <v:textbox style="mso-fit-shape-to-text:t" inset="0,0,0,0">
+                  <w:txbxContent>
+                    <w:p>
+                      <w:pPr>
+                        <w:pStyle w:val="Caption"/>
+                        <w:jc w:val="center"/>
+                        <w:rPr>
+                          <w:rFonts w:ascii="Times New Roman" w:hAnsi="Times New Roman" w:cs="Times New Roman"/>
+                          <w:sz w:val="24"/>
+                          <w:szCs w:val="24"/>
+                        </w:rPr>
+                      </w:pPr>
+                      <w:r>
+                        <w:rPr>
+                          <w:rFonts w:ascii="Times New Roman" w:hAnsi="Times New Roman" w:cs="Times New Roman"/>
+                          <w:sz w:val="24"/>
+                          <w:szCs w:val="24"/>
+                        </w:rPr>
+                        <w:t>Figure 3: Average days of payment by different demographics</w:t>
+                      </w:r>
+                    </w:p>
+                  </w:txbxContent>
+                </v:textbox>
+                <w10:wrap type="topAndBottom"/>
+              </v:shape>
+            </w:pict>
+          </mc:Fallback>
+        </mc:AlternateContent>
+      </w:r>
+      <w:r>
+        <w:rPr>
+          <w:rFonts w:ascii="Times New Roman" w:hAnsi="Times New Roman" w:cs="Times New Roman"/>
+        </w:rPr>
+        <w:drawing>
+          <wp:anchor distT="0" distB="0" distL="114300" distR="114300" simplePos="0" relativeHeight="251660288" behindDoc="0" locked="0" layoutInCell="1" allowOverlap="1" wp14:anchorId="33DF6688" wp14:editId="1A99BA26">
+            <wp:simplePos x="0" y="0"/>
+            <wp:positionH relativeFrom="column">
+              <wp:posOffset>159327</wp:posOffset>
+            </wp:positionH>
+            <wp:positionV relativeFrom="paragraph">
+              <wp:posOffset>229870</wp:posOffset>
+            </wp:positionV>
+            <wp:extent cx="5943600" cy="3107690"/>
+            <wp:effectExtent l="0" t="0" r="0" b="0"/>
+            <wp:wrapTopAndBottom/>
+            <wp:docPr id="1599671068" name="Picture 1" descr="A screenshot of a computer screen&#10;&#10;AI-generated content may be incorrect."/>
+            <wp:cNvGraphicFramePr>
+              <a:graphicFrameLocks xmlns:a="http://schemas.openxmlformats.org/drawingml/2006/main" noChangeAspect="1"/>
+            </wp:cNvGraphicFramePr>
+            <a:graphic xmlns:a="http://schemas.openxmlformats.org/drawingml/2006/main">
+              <a:graphicData uri="http://schemas.openxmlformats.org/drawingml/2006/picture">
+                <pic:pic xmlns:pic="http://schemas.openxmlformats.org/drawingml/2006/picture">
+                  <pic:nvPicPr>
+                    <pic:cNvPr id="1599671068" name="Picture 1" descr="A screenshot of a computer screen&#10;&#10;AI-generated content may be incorrect."/>
+                    <pic:cNvPicPr/>
+                  </pic:nvPicPr>
+                  <pic:blipFill>
+                    <a:blip r:embed="rId9">
+                      <a:extLst>
+                        <a:ext uri="{28A0092B-C50C-407E-A947-70E740481C1C}">
+                          <a14:useLocalDpi xmlns:a14="http://schemas.microsoft.com/office/drawing/2010/main" val="0"/>
+                        </a:ext>
+                      </a:extLst>
+                    </a:blip>
+                    <a:stretch>
+                      <a:fillRect/>
+                    </a:stretch>
+                  </pic:blipFill>
+                  <pic:spPr>
+                    <a:xfrm>
+                      <a:off x="0" y="0"/>
+                      <a:ext cx="5943600" cy="3107690"/>
+                    </a:xfrm>
+                    <a:prstGeom prst="rect">
+                      <a:avLst/>
+                    </a:prstGeom>
+                  </pic:spPr>
+                </pic:pic>
+              </a:graphicData>
+            </a:graphic>
+          </wp:anchor>
+        </w:drawing>
+      </w:r>
+    </w:p>
+    <w:p>
+      <w:pPr>
+        <w:spacing w:after="0" w:line="240" w:lineRule="auto"/>
+        <w:rPr>
+          <w:rFonts w:ascii="Times New Roman" w:hAnsi="Times New Roman" w:cs="Times New Roman"/>
+          <w:b/>
+          <w:bCs/>
+        </w:rPr>
+      </w:pPr>
     </w:p>
     <w:sectPr>
-      <w:headerReference w:type="even" r:id="rId7"/>
-      <w:headerReference w:type="default" r:id="rId8"/>
-      <w:footerReference w:type="even" r:id="rId9"/>
-      <w:footerReference w:type="default" r:id="rId10"/>
-      <w:headerReference w:type="first" r:id="rId11"/>
-      <w:footerReference w:type="first" r:id="rId12"/>
+      <w:headerReference w:type="even" r:id="rId10"/>
+      <w:headerReference w:type="default" r:id="rId11"/>
+      <w:footerReference w:type="even" r:id="rId12"/>
+      <w:footerReference w:type="default" r:id="rId13"/>
+      <w:headerReference w:type="first" r:id="rId14"/>
+      <w:footerReference w:type="first" r:id="rId15"/>
       <w:pgSz w:w="12240" w:h="15840"/>
       <w:pgMar w:top="1440" w:right="1440" w:bottom="1440" w:left="1440" w:header="720" w:footer="720" w:gutter="0"/>
       <w:cols w:space="720"/>
@@ -1100,9 +1958,9 @@
     </w:lvl>
   </w:abstractNum>
   <w:abstractNum w:abstractNumId="1" w15:restartNumberingAfterBreak="0">
-    <w:nsid w:val="4A1C4CE9"/>
+    <w:nsid w:val="2DAD049E"/>
     <w:multiLevelType w:val="multilevel"/>
-    <w:tmpl w:val="791A5100"/>
+    <w:tmpl w:val="BF407F4A"/>
     <w:lvl w:ilvl="0">
       <w:start w:val="1"/>
       <w:numFmt w:val="bullet"/>
@@ -1249,9 +2107,9 @@
     </w:lvl>
   </w:abstractNum>
   <w:abstractNum w:abstractNumId="2" w15:restartNumberingAfterBreak="0">
-    <w:nsid w:val="752441A3"/>
+    <w:nsid w:val="4A1C4CE9"/>
     <w:multiLevelType w:val="multilevel"/>
-    <w:tmpl w:val="B420D134"/>
+    <w:tmpl w:val="791A5100"/>
     <w:lvl w:ilvl="0">
       <w:start w:val="1"/>
       <w:numFmt w:val="bullet"/>
@@ -1397,14 +2255,166 @@
       </w:rPr>
     </w:lvl>
   </w:abstractNum>
+  <w:abstractNum w:abstractNumId="3" w15:restartNumberingAfterBreak="0">
+    <w:nsid w:val="752441A3"/>
+    <w:multiLevelType w:val="multilevel"/>
+    <w:tmpl w:val="B420D134"/>
+    <w:lvl w:ilvl="0">
+      <w:start w:val="1"/>
+      <w:numFmt w:val="bullet"/>
+      <w:lvlText w:val=""/>
+      <w:lvlJc w:val="left"/>
+      <w:pPr>
+        <w:tabs>
+          <w:tab w:val="num" w:pos="720"/>
+        </w:tabs>
+        <w:ind w:left="720" w:hanging="360"/>
+      </w:pPr>
+      <w:rPr>
+        <w:rFonts w:ascii="Symbol" w:hAnsi="Symbol" w:hint="default"/>
+        <w:sz w:val="20"/>
+      </w:rPr>
+    </w:lvl>
+    <w:lvl w:ilvl="1" w:tentative="1">
+      <w:start w:val="1"/>
+      <w:numFmt w:val="bullet"/>
+      <w:lvlText w:val="o"/>
+      <w:lvlJc w:val="left"/>
+      <w:pPr>
+        <w:tabs>
+          <w:tab w:val="num" w:pos="1440"/>
+        </w:tabs>
+        <w:ind w:left="1440" w:hanging="360"/>
+      </w:pPr>
+      <w:rPr>
+        <w:rFonts w:ascii="Courier New" w:hAnsi="Courier New" w:hint="default"/>
+        <w:sz w:val="20"/>
+      </w:rPr>
+    </w:lvl>
+    <w:lvl w:ilvl="2" w:tentative="1">
+      <w:start w:val="1"/>
+      <w:numFmt w:val="bullet"/>
+      <w:lvlText w:val=""/>
+      <w:lvlJc w:val="left"/>
+      <w:pPr>
+        <w:tabs>
+          <w:tab w:val="num" w:pos="2160"/>
+        </w:tabs>
+        <w:ind w:left="2160" w:hanging="360"/>
+      </w:pPr>
+      <w:rPr>
+        <w:rFonts w:ascii="Wingdings" w:hAnsi="Wingdings" w:hint="default"/>
+        <w:sz w:val="20"/>
+      </w:rPr>
+    </w:lvl>
+    <w:lvl w:ilvl="3" w:tentative="1">
+      <w:start w:val="1"/>
+      <w:numFmt w:val="bullet"/>
+      <w:lvlText w:val=""/>
+      <w:lvlJc w:val="left"/>
+      <w:pPr>
+        <w:tabs>
+          <w:tab w:val="num" w:pos="2880"/>
+        </w:tabs>
+        <w:ind w:left="2880" w:hanging="360"/>
+      </w:pPr>
+      <w:rPr>
+        <w:rFonts w:ascii="Wingdings" w:hAnsi="Wingdings" w:hint="default"/>
+        <w:sz w:val="20"/>
+      </w:rPr>
+    </w:lvl>
+    <w:lvl w:ilvl="4" w:tentative="1">
+      <w:start w:val="1"/>
+      <w:numFmt w:val="bullet"/>
+      <w:lvlText w:val=""/>
+      <w:lvlJc w:val="left"/>
+      <w:pPr>
+        <w:tabs>
+          <w:tab w:val="num" w:pos="3600"/>
+        </w:tabs>
+        <w:ind w:left="3600" w:hanging="360"/>
+      </w:pPr>
+      <w:rPr>
+        <w:rFonts w:ascii="Wingdings" w:hAnsi="Wingdings" w:hint="default"/>
+        <w:sz w:val="20"/>
+      </w:rPr>
+    </w:lvl>
+    <w:lvl w:ilvl="5" w:tentative="1">
+      <w:start w:val="1"/>
+      <w:numFmt w:val="bullet"/>
+      <w:lvlText w:val=""/>
+      <w:lvlJc w:val="left"/>
+      <w:pPr>
+        <w:tabs>
+          <w:tab w:val="num" w:pos="4320"/>
+        </w:tabs>
+        <w:ind w:left="4320" w:hanging="360"/>
+      </w:pPr>
+      <w:rPr>
+        <w:rFonts w:ascii="Wingdings" w:hAnsi="Wingdings" w:hint="default"/>
+        <w:sz w:val="20"/>
+      </w:rPr>
+    </w:lvl>
+    <w:lvl w:ilvl="6" w:tentative="1">
+      <w:start w:val="1"/>
+      <w:numFmt w:val="bullet"/>
+      <w:lvlText w:val=""/>
+      <w:lvlJc w:val="left"/>
+      <w:pPr>
+        <w:tabs>
+          <w:tab w:val="num" w:pos="5040"/>
+        </w:tabs>
+        <w:ind w:left="5040" w:hanging="360"/>
+      </w:pPr>
+      <w:rPr>
+        <w:rFonts w:ascii="Wingdings" w:hAnsi="Wingdings" w:hint="default"/>
+        <w:sz w:val="20"/>
+      </w:rPr>
+    </w:lvl>
+    <w:lvl w:ilvl="7" w:tentative="1">
+      <w:start w:val="1"/>
+      <w:numFmt w:val="bullet"/>
+      <w:lvlText w:val=""/>
+      <w:lvlJc w:val="left"/>
+      <w:pPr>
+        <w:tabs>
+          <w:tab w:val="num" w:pos="5760"/>
+        </w:tabs>
+        <w:ind w:left="5760" w:hanging="360"/>
+      </w:pPr>
+      <w:rPr>
+        <w:rFonts w:ascii="Wingdings" w:hAnsi="Wingdings" w:hint="default"/>
+        <w:sz w:val="20"/>
+      </w:rPr>
+    </w:lvl>
+    <w:lvl w:ilvl="8" w:tentative="1">
+      <w:start w:val="1"/>
+      <w:numFmt w:val="bullet"/>
+      <w:lvlText w:val=""/>
+      <w:lvlJc w:val="left"/>
+      <w:pPr>
+        <w:tabs>
+          <w:tab w:val="num" w:pos="6480"/>
+        </w:tabs>
+        <w:ind w:left="6480" w:hanging="360"/>
+      </w:pPr>
+      <w:rPr>
+        <w:rFonts w:ascii="Wingdings" w:hAnsi="Wingdings" w:hint="default"/>
+        <w:sz w:val="20"/>
+      </w:rPr>
+    </w:lvl>
+  </w:abstractNum>
   <w:num w:numId="1" w16cid:durableId="1735078430">
-    <w:abstractNumId w:val="1"/>
+    <w:abstractNumId w:val="2"/>
   </w:num>
   <w:num w:numId="2" w16cid:durableId="744959850">
-    <w:abstractNumId w:val="2"/>
+    <w:abstractNumId w:val="3"/>
   </w:num>
   <w:num w:numId="3" w16cid:durableId="1048186304">
     <w:abstractNumId w:val="0"/>
+  </w:num>
+  <w:num w:numId="4" w16cid:durableId="1823766560">
+    <w:abstractNumId w:val="1"/>
   </w:num>
 </w:numbering>
 </file>
@@ -1809,6 +2819,7 @@
   <w:style w:type="paragraph" w:default="1" w:styleId="Normal">
     <w:name w:val="Normal"/>
     <w:qFormat/>
+    <w:rsid w:val="00574429"/>
   </w:style>
   <w:style w:type="paragraph" w:styleId="Heading1">
     <w:name w:val="heading 1"/>
@@ -1860,7 +2871,6 @@
     <w:next w:val="Normal"/>
     <w:link w:val="Heading3Char"/>
     <w:uiPriority w:val="9"/>
-    <w:semiHidden/>
     <w:unhideWhenUsed/>
     <w:qFormat/>
     <w:rsid w:val="008774B3"/>
@@ -2067,7 +3077,6 @@
     <w:basedOn w:val="DefaultParagraphFont"/>
     <w:link w:val="Heading3"/>
     <w:uiPriority w:val="9"/>
-    <w:semiHidden/>
     <w:rsid w:val="008774B3"/>
     <w:rPr>
       <w:rFonts w:eastAsiaTheme="majorEastAsia" w:cstheme="majorBidi"/>
@@ -2368,6 +3377,25 @@
     <w:link w:val="Footer"/>
     <w:uiPriority w:val="99"/>
     <w:rsid w:val="00D27F03"/>
+  </w:style>
+  <w:style w:type="paragraph" w:styleId="Caption">
+    <w:name w:val="caption"/>
+    <w:basedOn w:val="Normal"/>
+    <w:next w:val="Normal"/>
+    <w:uiPriority w:val="35"/>
+    <w:unhideWhenUsed/>
+    <w:qFormat/>
+    <w:rsid w:val="00D25E54"/>
+    <w:pPr>
+      <w:spacing w:after="200" w:line="240" w:lineRule="auto"/>
+    </w:pPr>
+    <w:rPr>
+      <w:i/>
+      <w:iCs/>
+      <w:color w:val="0E2841" w:themeColor="text2"/>
+      <w:sz w:val="18"/>
+      <w:szCs w:val="18"/>
+    </w:rPr>
   </w:style>
 </w:styles>
 </file>

</xml_diff>